<commit_message>
Phase 3 complete, ready for review
</commit_message>
<xml_diff>
--- a/HW6/Documentation/PDF-Submission/hw6_bccTests_alex.docx
+++ b/HW6/Documentation/PDF-Submission/hw6_bccTests_alex.docx
@@ -633,13 +633,431 @@
       </w:r>
       <w:r>
         <w:tab/>
-        <w:t xml:space="preserve">D5, </w:t>
+        <w:t>D5, E1</w:t>
+      </w:r>
+    </w:p>
+    <w:p>
+      <w:r>
+        <w:t>Tests, parameters and results</w:t>
+      </w:r>
+    </w:p>
+    <w:p>
+      <w:pPr>
+        <w:rPr>
+          <w:sz w:val="19"/>
+          <w:szCs w:val="19"/>
+        </w:rPr>
+      </w:pPr>
+      <w:r>
+        <w:rPr>
+          <w:sz w:val="19"/>
+          <w:szCs w:val="19"/>
+        </w:rPr>
+        <w:t>Test</w:t>
+      </w:r>
+      <w:r>
+        <w:rPr>
+          <w:sz w:val="19"/>
+          <w:szCs w:val="19"/>
+        </w:rPr>
+        <w:tab/>
+      </w:r>
+      <w:r>
+        <w:rPr>
+          <w:sz w:val="19"/>
+          <w:szCs w:val="19"/>
+        </w:rPr>
+        <w:tab/>
+        <w:t>Parameters</w:t>
+      </w:r>
+      <w:r>
+        <w:rPr>
+          <w:sz w:val="19"/>
+          <w:szCs w:val="19"/>
+        </w:rPr>
+        <w:tab/>
+        <w:t>Expected</w:t>
+      </w:r>
+    </w:p>
+    <w:p>
+      <w:pPr>
+        <w:rPr>
+          <w:sz w:val="19"/>
+          <w:szCs w:val="19"/>
+        </w:rPr>
+      </w:pPr>
+      <w:r>
+        <w:rPr>
+          <w:sz w:val="19"/>
+          <w:szCs w:val="19"/>
+        </w:rPr>
+        <w:t>SearchD1E1</w:t>
+      </w:r>
+      <w:r>
+        <w:rPr>
+          <w:sz w:val="19"/>
+          <w:szCs w:val="19"/>
+        </w:rPr>
+        <w:tab/>
+        <w:t>D1, E1</w:t>
+      </w:r>
+      <w:r>
+        <w:rPr>
+          <w:sz w:val="19"/>
+          <w:szCs w:val="19"/>
+        </w:rPr>
+        <w:tab/>
+      </w:r>
+      <w:r>
+        <w:rPr>
+          <w:sz w:val="19"/>
+          <w:szCs w:val="19"/>
+        </w:rPr>
+        <w:tab/>
+      </w:r>
+      <w:r>
+        <w:rPr>
+          <w:sz w:val="19"/>
+          <w:szCs w:val="19"/>
+        </w:rPr>
+        <w:t>"Test automation rarely is. Most testing activities cannot be automated.";</w:t>
+      </w:r>
+    </w:p>
+    <w:p>
+      <w:pPr>
+        <w:rPr>
+          <w:sz w:val="19"/>
+          <w:szCs w:val="19"/>
+        </w:rPr>
+      </w:pPr>
+      <w:r>
+        <w:rPr>
+          <w:sz w:val="19"/>
+          <w:szCs w:val="19"/>
+        </w:rPr>
+        <w:t>SearchD1E2</w:t>
+      </w:r>
+      <w:r>
+        <w:rPr>
+          <w:sz w:val="19"/>
+          <w:szCs w:val="19"/>
+        </w:rPr>
+        <w:tab/>
+        <w:t>D1, E2</w:t>
+      </w:r>
+      <w:r>
+        <w:rPr>
+          <w:sz w:val="19"/>
+          <w:szCs w:val="19"/>
+        </w:rPr>
+        <w:tab/>
+      </w:r>
+      <w:r>
+        <w:rPr>
+          <w:sz w:val="19"/>
+          <w:szCs w:val="19"/>
+        </w:rPr>
+        <w:tab/>
+      </w:r>
+      <w:r>
+        <w:rPr>
+          <w:sz w:val="19"/>
+          <w:szCs w:val="19"/>
+        </w:rPr>
+        <w:t xml:space="preserve"> "Not Found!";</w:t>
+      </w:r>
+      <w:r>
+        <w:rPr>
+          <w:sz w:val="19"/>
+          <w:szCs w:val="19"/>
+        </w:rPr>
+        <w:tab/>
+      </w:r>
+      <w:r>
+        <w:rPr>
+          <w:sz w:val="19"/>
+          <w:szCs w:val="19"/>
+        </w:rPr>
+        <w:tab/>
+      </w:r>
+      <w:r>
+        <w:rPr>
+          <w:sz w:val="19"/>
+          <w:szCs w:val="19"/>
+        </w:rPr>
+        <w:tab/>
+      </w:r>
+      <w:r>
+        <w:rPr>
+          <w:sz w:val="19"/>
+          <w:szCs w:val="19"/>
+        </w:rPr>
+        <w:tab/>
+      </w:r>
+    </w:p>
+    <w:p>
+      <w:pPr>
+        <w:rPr>
+          <w:sz w:val="19"/>
+          <w:szCs w:val="19"/>
+        </w:rPr>
+      </w:pPr>
+      <w:r>
+        <w:rPr>
+          <w:sz w:val="19"/>
+          <w:szCs w:val="19"/>
+        </w:rPr>
+        <w:t>SearchD1E3</w:t>
+      </w:r>
+      <w:r>
+        <w:rPr>
+          <w:sz w:val="19"/>
+          <w:szCs w:val="19"/>
+        </w:rPr>
+        <w:tab/>
+        <w:t>D1, E3</w:t>
+      </w:r>
+      <w:r>
+        <w:rPr>
+          <w:sz w:val="19"/>
+          <w:szCs w:val="19"/>
+        </w:rPr>
+        <w:tab/>
+      </w:r>
+      <w:r>
+        <w:rPr>
+          <w:sz w:val="19"/>
+          <w:szCs w:val="19"/>
+        </w:rPr>
+        <w:tab/>
+        <w:t xml:space="preserve"> "Not Found!";</w:t>
+      </w:r>
+      <w:r>
+        <w:rPr>
+          <w:sz w:val="19"/>
+          <w:szCs w:val="19"/>
+        </w:rPr>
+        <w:tab/>
+      </w:r>
+      <w:r>
+        <w:rPr>
+          <w:sz w:val="19"/>
+          <w:szCs w:val="19"/>
+        </w:rPr>
+        <w:tab/>
+      </w:r>
+      <w:r>
+        <w:rPr>
+          <w:sz w:val="19"/>
+          <w:szCs w:val="19"/>
+        </w:rPr>
+        <w:tab/>
+      </w:r>
+    </w:p>
+    <w:p>
+      <w:pPr>
+        <w:rPr>
+          <w:sz w:val="19"/>
+          <w:szCs w:val="19"/>
+        </w:rPr>
+      </w:pPr>
+      <w:r>
+        <w:rPr>
+          <w:sz w:val="19"/>
+          <w:szCs w:val="19"/>
+        </w:rPr>
+        <w:t>SearchD1E4</w:t>
+      </w:r>
+      <w:r>
+        <w:rPr>
+          <w:sz w:val="19"/>
+          <w:szCs w:val="19"/>
+        </w:rPr>
+        <w:tab/>
+        <w:t>D1, E4</w:t>
+      </w:r>
+      <w:r>
+        <w:rPr>
+          <w:sz w:val="19"/>
+          <w:szCs w:val="19"/>
+        </w:rPr>
+        <w:tab/>
+      </w:r>
+      <w:r>
+        <w:rPr>
+          <w:sz w:val="19"/>
+          <w:szCs w:val="19"/>
+        </w:rPr>
+        <w:tab/>
+        <w:t xml:space="preserve"> "Test automation rarely is. Most testing activities cannot be automated.";</w:t>
+      </w:r>
+    </w:p>
+    <w:p>
+      <w:pPr>
+        <w:rPr>
+          <w:sz w:val="19"/>
+          <w:szCs w:val="19"/>
+        </w:rPr>
+      </w:pPr>
+      <w:r>
+        <w:rPr>
+          <w:sz w:val="19"/>
+          <w:szCs w:val="19"/>
+        </w:rPr>
+        <w:t>SearchD2E1</w:t>
+      </w:r>
+      <w:r>
+        <w:rPr>
+          <w:sz w:val="19"/>
+          <w:szCs w:val="19"/>
+        </w:rPr>
+        <w:tab/>
+        <w:t>D2, E1</w:t>
+      </w:r>
+      <w:r>
+        <w:rPr>
+          <w:sz w:val="19"/>
+          <w:szCs w:val="19"/>
+        </w:rPr>
+        <w:tab/>
+      </w:r>
+      <w:r>
+        <w:rPr>
+          <w:sz w:val="19"/>
+          <w:szCs w:val="19"/>
+        </w:rPr>
+        <w:tab/>
+        <w:t xml:space="preserve"> "Not Found!";</w:t>
+      </w:r>
+    </w:p>
+    <w:p>
+      <w:pPr>
+        <w:rPr>
+          <w:sz w:val="19"/>
+          <w:szCs w:val="19"/>
+        </w:rPr>
+      </w:pPr>
+      <w:r>
+        <w:rPr>
+          <w:sz w:val="19"/>
+          <w:szCs w:val="19"/>
+        </w:rPr>
+        <w:t>SearchD3E1</w:t>
+      </w:r>
+      <w:r>
+        <w:rPr>
+          <w:sz w:val="19"/>
+          <w:szCs w:val="19"/>
+        </w:rPr>
+        <w:tab/>
+        <w:t>D3, E1</w:t>
+      </w:r>
+      <w:r>
+        <w:rPr>
+          <w:sz w:val="19"/>
+          <w:szCs w:val="19"/>
+        </w:rPr>
+        <w:tab/>
+      </w:r>
+      <w:r>
+        <w:rPr>
+          <w:sz w:val="19"/>
+          <w:szCs w:val="19"/>
+        </w:rPr>
+        <w:tab/>
+      </w:r>
+      <w:r>
+        <w:rPr>
+          <w:sz w:val="16"/>
+          <w:szCs w:val="16"/>
+        </w:rPr>
+        <w:t xml:space="preserve"> "Quality is NOT: user satisfaction, meeting requirements, achieving cost/schedule, or reliability.";</w:t>
+      </w:r>
+    </w:p>
+    <w:p>
+      <w:pPr>
+        <w:rPr>
+          <w:sz w:val="19"/>
+          <w:szCs w:val="19"/>
+        </w:rPr>
+      </w:pPr>
+      <w:r>
+        <w:rPr>
+          <w:sz w:val="19"/>
+          <w:szCs w:val="19"/>
+        </w:rPr>
+        <w:t>SearchD4E1</w:t>
+      </w:r>
+      <w:r>
+        <w:rPr>
+          <w:sz w:val="19"/>
+          <w:szCs w:val="19"/>
+        </w:rPr>
+        <w:tab/>
+        <w:t>D4, E1</w:t>
+      </w:r>
+      <w:r>
+        <w:rPr>
+          <w:sz w:val="19"/>
+          <w:szCs w:val="19"/>
+        </w:rPr>
+        <w:tab/>
+      </w:r>
+      <w:r>
+        <w:rPr>
+          <w:sz w:val="19"/>
+          <w:szCs w:val="19"/>
+        </w:rPr>
+        <w:tab/>
+        <w:t xml:space="preserve"> "Not Found!";</w:t>
+      </w:r>
+    </w:p>
+    <w:p>
+      <w:pPr>
+        <w:rPr>
+          <w:sz w:val="19"/>
+          <w:szCs w:val="19"/>
+        </w:rPr>
+      </w:pPr>
+      <w:r>
+        <w:rPr>
+          <w:sz w:val="19"/>
+          <w:szCs w:val="19"/>
+        </w:rPr>
+        <w:t>SearchD5E1</w:t>
+      </w:r>
+      <w:r>
+        <w:rPr>
+          <w:sz w:val="19"/>
+          <w:szCs w:val="19"/>
+        </w:rPr>
+        <w:tab/>
+        <w:t>D5, E1</w:t>
+      </w:r>
+      <w:r>
+        <w:rPr>
+          <w:sz w:val="19"/>
+          <w:szCs w:val="19"/>
+        </w:rPr>
+        <w:tab/>
+      </w:r>
+      <w:r>
+        <w:rPr>
+          <w:sz w:val="19"/>
+          <w:szCs w:val="19"/>
+        </w:rPr>
+        <w:tab/>
+        <w:t xml:space="preserve"> null</w:t>
+      </w:r>
+      <w:r>
+        <w:rPr>
+          <w:sz w:val="19"/>
+          <w:szCs w:val="19"/>
+        </w:rPr>
+        <w:tab/>
       </w:r>
       <w:bookmarkStart w:id="0" w:name="_GoBack"/>
       <w:bookmarkEnd w:id="0"/>
-      <w:r>
-        <w:t>E1</w:t>
-      </w:r>
     </w:p>
     <w:sectPr>
       <w:pgSz w:w="12240" w:h="15840"/>

</xml_diff>